<commit_message>
Proj. plan, URS v1.01; UML v1; ModelBinding, DataAnnotations, Models start
</commit_message>
<xml_diff>
--- a/docs/project-plan.docx
+++ b/docs/project-plan.docx
@@ -65,6 +65,13 @@
         </w:rPr>
         <w:t>Version 1</w:t>
       </w:r>
+      <w:r>
+        <w:rPr>
+          <w:sz w:val="24"/>
+          <w:szCs w:val="24"/>
+        </w:rPr>
+        <w:t>.01</w:t>
+      </w:r>
     </w:p>
     <w:p>
       <w:pPr>
@@ -80,7 +87,14 @@
           <w:sz w:val="24"/>
           <w:szCs w:val="24"/>
         </w:rPr>
-        <w:t>05-03-2023</w:t>
+        <w:t>15</w:t>
+      </w:r>
+      <w:r>
+        <w:rPr>
+          <w:sz w:val="24"/>
+          <w:szCs w:val="24"/>
+        </w:rPr>
+        <w:t>-03-2023</w:t>
       </w:r>
     </w:p>
     <w:p>
@@ -131,8 +145,6 @@
             <w:rPr>
               <w:rFonts w:eastAsiaTheme="minorEastAsia"/>
               <w:noProof/>
-              <w:sz w:val="24"/>
-              <w:szCs w:val="24"/>
               <w:lang w:val="bg-BG" w:eastAsia="bg-BG"/>
             </w:rPr>
           </w:pPr>
@@ -156,13 +168,11 @@
             </w:rPr>
             <w:fldChar w:fldCharType="separate"/>
           </w:r>
-          <w:hyperlink w:anchor="_Toc128915352" w:history="1">
+          <w:hyperlink w:anchor="_Toc129559214" w:history="1">
             <w:r>
               <w:rPr>
                 <w:rStyle w:val="Hyperlink"/>
                 <w:noProof/>
-                <w:sz w:val="24"/>
-                <w:szCs w:val="24"/>
               </w:rPr>
               <w:t>Revision history</w:t>
             </w:r>
@@ -170,8 +180,6 @@
               <w:rPr>
                 <w:noProof/>
                 <w:webHidden/>
-                <w:sz w:val="24"/>
-                <w:szCs w:val="24"/>
               </w:rPr>
               <w:tab/>
             </w:r>
@@ -179,8 +187,6 @@
               <w:rPr>
                 <w:noProof/>
                 <w:webHidden/>
-                <w:sz w:val="24"/>
-                <w:szCs w:val="24"/>
               </w:rPr>
               <w:fldChar w:fldCharType="begin"/>
             </w:r>
@@ -188,25 +194,19 @@
               <w:rPr>
                 <w:noProof/>
                 <w:webHidden/>
-                <w:sz w:val="24"/>
-                <w:szCs w:val="24"/>
-              </w:rPr>
-              <w:instrText xml:space="preserve"> PAGEREF _Toc128915352 \h </w:instrText>
-            </w:r>
-            <w:r>
-              <w:rPr>
-                <w:noProof/>
-                <w:webHidden/>
-                <w:sz w:val="24"/>
-                <w:szCs w:val="24"/>
-              </w:rPr>
-            </w:r>
-            <w:r>
-              <w:rPr>
-                <w:noProof/>
-                <w:webHidden/>
-                <w:sz w:val="24"/>
-                <w:szCs w:val="24"/>
+              </w:rPr>
+              <w:instrText xml:space="preserve"> PAGEREF _Toc129559214 \h </w:instrText>
+            </w:r>
+            <w:r>
+              <w:rPr>
+                <w:noProof/>
+                <w:webHidden/>
+              </w:rPr>
+            </w:r>
+            <w:r>
+              <w:rPr>
+                <w:noProof/>
+                <w:webHidden/>
               </w:rPr>
               <w:fldChar w:fldCharType="separate"/>
             </w:r>
@@ -214,8 +214,6 @@
               <w:rPr>
                 <w:noProof/>
                 <w:webHidden/>
-                <w:sz w:val="24"/>
-                <w:szCs w:val="24"/>
               </w:rPr>
               <w:t>2</w:t>
             </w:r>
@@ -223,8 +221,6 @@
               <w:rPr>
                 <w:noProof/>
                 <w:webHidden/>
-                <w:sz w:val="24"/>
-                <w:szCs w:val="24"/>
               </w:rPr>
               <w:fldChar w:fldCharType="end"/>
             </w:r>
@@ -239,18 +235,14 @@
             <w:rPr>
               <w:rFonts w:eastAsiaTheme="minorEastAsia"/>
               <w:noProof/>
-              <w:sz w:val="24"/>
-              <w:szCs w:val="24"/>
               <w:lang w:val="bg-BG" w:eastAsia="bg-BG"/>
             </w:rPr>
           </w:pPr>
-          <w:hyperlink w:anchor="_Toc128915353" w:history="1">
+          <w:hyperlink w:anchor="_Toc129559215" w:history="1">
             <w:r>
               <w:rPr>
                 <w:rStyle w:val="Hyperlink"/>
                 <w:noProof/>
-                <w:sz w:val="24"/>
-                <w:szCs w:val="24"/>
               </w:rPr>
               <w:t>Current situation</w:t>
             </w:r>
@@ -258,8 +250,6 @@
               <w:rPr>
                 <w:noProof/>
                 <w:webHidden/>
-                <w:sz w:val="24"/>
-                <w:szCs w:val="24"/>
               </w:rPr>
               <w:tab/>
             </w:r>
@@ -267,8 +257,6 @@
               <w:rPr>
                 <w:noProof/>
                 <w:webHidden/>
-                <w:sz w:val="24"/>
-                <w:szCs w:val="24"/>
               </w:rPr>
               <w:fldChar w:fldCharType="begin"/>
             </w:r>
@@ -276,25 +264,19 @@
               <w:rPr>
                 <w:noProof/>
                 <w:webHidden/>
-                <w:sz w:val="24"/>
-                <w:szCs w:val="24"/>
-              </w:rPr>
-              <w:instrText xml:space="preserve"> PAGEREF _Toc128915353 \h </w:instrText>
-            </w:r>
-            <w:r>
-              <w:rPr>
-                <w:noProof/>
-                <w:webHidden/>
-                <w:sz w:val="24"/>
-                <w:szCs w:val="24"/>
-              </w:rPr>
-            </w:r>
-            <w:r>
-              <w:rPr>
-                <w:noProof/>
-                <w:webHidden/>
-                <w:sz w:val="24"/>
-                <w:szCs w:val="24"/>
+              </w:rPr>
+              <w:instrText xml:space="preserve"> PAGEREF _Toc129559215 \h </w:instrText>
+            </w:r>
+            <w:r>
+              <w:rPr>
+                <w:noProof/>
+                <w:webHidden/>
+              </w:rPr>
+            </w:r>
+            <w:r>
+              <w:rPr>
+                <w:noProof/>
+                <w:webHidden/>
               </w:rPr>
               <w:fldChar w:fldCharType="separate"/>
             </w:r>
@@ -302,8 +284,6 @@
               <w:rPr>
                 <w:noProof/>
                 <w:webHidden/>
-                <w:sz w:val="24"/>
-                <w:szCs w:val="24"/>
               </w:rPr>
               <w:t>3</w:t>
             </w:r>
@@ -311,8 +291,6 @@
               <w:rPr>
                 <w:noProof/>
                 <w:webHidden/>
-                <w:sz w:val="24"/>
-                <w:szCs w:val="24"/>
               </w:rPr>
               <w:fldChar w:fldCharType="end"/>
             </w:r>
@@ -327,27 +305,21 @@
             <w:rPr>
               <w:rFonts w:eastAsiaTheme="minorEastAsia"/>
               <w:noProof/>
-              <w:sz w:val="24"/>
-              <w:szCs w:val="24"/>
               <w:lang w:val="bg-BG" w:eastAsia="bg-BG"/>
             </w:rPr>
           </w:pPr>
-          <w:hyperlink w:anchor="_Toc128915354" w:history="1">
+          <w:hyperlink w:anchor="_Toc129559216" w:history="1">
             <w:r>
               <w:rPr>
                 <w:rStyle w:val="Hyperlink"/>
                 <w:noProof/>
-                <w:sz w:val="24"/>
-                <w:szCs w:val="24"/>
-              </w:rPr>
-              <w:t>Problem description</w:t>
-            </w:r>
-            <w:r>
-              <w:rPr>
-                <w:noProof/>
-                <w:webHidden/>
-                <w:sz w:val="24"/>
-                <w:szCs w:val="24"/>
+              </w:rPr>
+              <w:t>Project background</w:t>
+            </w:r>
+            <w:r>
+              <w:rPr>
+                <w:noProof/>
+                <w:webHidden/>
               </w:rPr>
               <w:tab/>
             </w:r>
@@ -355,8 +327,6 @@
               <w:rPr>
                 <w:noProof/>
                 <w:webHidden/>
-                <w:sz w:val="24"/>
-                <w:szCs w:val="24"/>
               </w:rPr>
               <w:fldChar w:fldCharType="begin"/>
             </w:r>
@@ -364,25 +334,19 @@
               <w:rPr>
                 <w:noProof/>
                 <w:webHidden/>
-                <w:sz w:val="24"/>
-                <w:szCs w:val="24"/>
-              </w:rPr>
-              <w:instrText xml:space="preserve"> PAGEREF _Toc128915354 \h </w:instrText>
-            </w:r>
-            <w:r>
-              <w:rPr>
-                <w:noProof/>
-                <w:webHidden/>
-                <w:sz w:val="24"/>
-                <w:szCs w:val="24"/>
-              </w:rPr>
-            </w:r>
-            <w:r>
-              <w:rPr>
-                <w:noProof/>
-                <w:webHidden/>
-                <w:sz w:val="24"/>
-                <w:szCs w:val="24"/>
+              </w:rPr>
+              <w:instrText xml:space="preserve"> PAGEREF _Toc129559216 \h </w:instrText>
+            </w:r>
+            <w:r>
+              <w:rPr>
+                <w:noProof/>
+                <w:webHidden/>
+              </w:rPr>
+            </w:r>
+            <w:r>
+              <w:rPr>
+                <w:noProof/>
+                <w:webHidden/>
               </w:rPr>
               <w:fldChar w:fldCharType="separate"/>
             </w:r>
@@ -390,8 +354,6 @@
               <w:rPr>
                 <w:noProof/>
                 <w:webHidden/>
-                <w:sz w:val="24"/>
-                <w:szCs w:val="24"/>
               </w:rPr>
               <w:t>3</w:t>
             </w:r>
@@ -399,8 +361,6 @@
               <w:rPr>
                 <w:noProof/>
                 <w:webHidden/>
-                <w:sz w:val="24"/>
-                <w:szCs w:val="24"/>
               </w:rPr>
               <w:fldChar w:fldCharType="end"/>
             </w:r>
@@ -415,27 +375,21 @@
             <w:rPr>
               <w:rFonts w:eastAsiaTheme="minorEastAsia"/>
               <w:noProof/>
-              <w:sz w:val="24"/>
-              <w:szCs w:val="24"/>
               <w:lang w:val="bg-BG" w:eastAsia="bg-BG"/>
             </w:rPr>
           </w:pPr>
-          <w:hyperlink w:anchor="_Toc128915355" w:history="1">
+          <w:hyperlink w:anchor="_Toc129559217" w:history="1">
             <w:r>
               <w:rPr>
                 <w:rStyle w:val="Hyperlink"/>
                 <w:noProof/>
-                <w:sz w:val="24"/>
-                <w:szCs w:val="24"/>
-              </w:rPr>
-              <w:t>Project goal</w:t>
-            </w:r>
-            <w:r>
-              <w:rPr>
-                <w:noProof/>
-                <w:webHidden/>
-                <w:sz w:val="24"/>
-                <w:szCs w:val="24"/>
+              </w:rPr>
+              <w:t>Problem description</w:t>
+            </w:r>
+            <w:r>
+              <w:rPr>
+                <w:noProof/>
+                <w:webHidden/>
               </w:rPr>
               <w:tab/>
             </w:r>
@@ -443,8 +397,6 @@
               <w:rPr>
                 <w:noProof/>
                 <w:webHidden/>
-                <w:sz w:val="24"/>
-                <w:szCs w:val="24"/>
               </w:rPr>
               <w:fldChar w:fldCharType="begin"/>
             </w:r>
@@ -452,25 +404,19 @@
               <w:rPr>
                 <w:noProof/>
                 <w:webHidden/>
-                <w:sz w:val="24"/>
-                <w:szCs w:val="24"/>
-              </w:rPr>
-              <w:instrText xml:space="preserve"> PAGEREF _Toc128915355 \h </w:instrText>
-            </w:r>
-            <w:r>
-              <w:rPr>
-                <w:noProof/>
-                <w:webHidden/>
-                <w:sz w:val="24"/>
-                <w:szCs w:val="24"/>
-              </w:rPr>
-            </w:r>
-            <w:r>
-              <w:rPr>
-                <w:noProof/>
-                <w:webHidden/>
-                <w:sz w:val="24"/>
-                <w:szCs w:val="24"/>
+              </w:rPr>
+              <w:instrText xml:space="preserve"> PAGEREF _Toc129559217 \h </w:instrText>
+            </w:r>
+            <w:r>
+              <w:rPr>
+                <w:noProof/>
+                <w:webHidden/>
+              </w:rPr>
+            </w:r>
+            <w:r>
+              <w:rPr>
+                <w:noProof/>
+                <w:webHidden/>
               </w:rPr>
               <w:fldChar w:fldCharType="separate"/>
             </w:r>
@@ -478,8 +424,6 @@
               <w:rPr>
                 <w:noProof/>
                 <w:webHidden/>
-                <w:sz w:val="24"/>
-                <w:szCs w:val="24"/>
               </w:rPr>
               <w:t>3</w:t>
             </w:r>
@@ -487,8 +431,6 @@
               <w:rPr>
                 <w:noProof/>
                 <w:webHidden/>
-                <w:sz w:val="24"/>
-                <w:szCs w:val="24"/>
               </w:rPr>
               <w:fldChar w:fldCharType="end"/>
             </w:r>
@@ -503,27 +445,21 @@
             <w:rPr>
               <w:rFonts w:eastAsiaTheme="minorEastAsia"/>
               <w:noProof/>
-              <w:sz w:val="24"/>
-              <w:szCs w:val="24"/>
               <w:lang w:val="bg-BG" w:eastAsia="bg-BG"/>
             </w:rPr>
           </w:pPr>
-          <w:hyperlink w:anchor="_Toc128915356" w:history="1">
+          <w:hyperlink w:anchor="_Toc129559218" w:history="1">
             <w:r>
               <w:rPr>
                 <w:rStyle w:val="Hyperlink"/>
                 <w:noProof/>
-                <w:sz w:val="24"/>
-                <w:szCs w:val="24"/>
-              </w:rPr>
-              <w:t>Deliverables</w:t>
-            </w:r>
-            <w:r>
-              <w:rPr>
-                <w:noProof/>
-                <w:webHidden/>
-                <w:sz w:val="24"/>
-                <w:szCs w:val="24"/>
+              </w:rPr>
+              <w:t>Project goal</w:t>
+            </w:r>
+            <w:r>
+              <w:rPr>
+                <w:noProof/>
+                <w:webHidden/>
               </w:rPr>
               <w:tab/>
             </w:r>
@@ -531,8 +467,6 @@
               <w:rPr>
                 <w:noProof/>
                 <w:webHidden/>
-                <w:sz w:val="24"/>
-                <w:szCs w:val="24"/>
               </w:rPr>
               <w:fldChar w:fldCharType="begin"/>
             </w:r>
@@ -540,25 +474,19 @@
               <w:rPr>
                 <w:noProof/>
                 <w:webHidden/>
-                <w:sz w:val="24"/>
-                <w:szCs w:val="24"/>
-              </w:rPr>
-              <w:instrText xml:space="preserve"> PAGEREF _Toc128915356 \h </w:instrText>
-            </w:r>
-            <w:r>
-              <w:rPr>
-                <w:noProof/>
-                <w:webHidden/>
-                <w:sz w:val="24"/>
-                <w:szCs w:val="24"/>
-              </w:rPr>
-            </w:r>
-            <w:r>
-              <w:rPr>
-                <w:noProof/>
-                <w:webHidden/>
-                <w:sz w:val="24"/>
-                <w:szCs w:val="24"/>
+              </w:rPr>
+              <w:instrText xml:space="preserve"> PAGEREF _Toc129559218 \h </w:instrText>
+            </w:r>
+            <w:r>
+              <w:rPr>
+                <w:noProof/>
+                <w:webHidden/>
+              </w:rPr>
+            </w:r>
+            <w:r>
+              <w:rPr>
+                <w:noProof/>
+                <w:webHidden/>
               </w:rPr>
               <w:fldChar w:fldCharType="separate"/>
             </w:r>
@@ -566,8 +494,6 @@
               <w:rPr>
                 <w:noProof/>
                 <w:webHidden/>
-                <w:sz w:val="24"/>
-                <w:szCs w:val="24"/>
               </w:rPr>
               <w:t>3</w:t>
             </w:r>
@@ -575,8 +501,6 @@
               <w:rPr>
                 <w:noProof/>
                 <w:webHidden/>
-                <w:sz w:val="24"/>
-                <w:szCs w:val="24"/>
               </w:rPr>
               <w:fldChar w:fldCharType="end"/>
             </w:r>
@@ -591,27 +515,21 @@
             <w:rPr>
               <w:rFonts w:eastAsiaTheme="minorEastAsia"/>
               <w:noProof/>
-              <w:sz w:val="24"/>
-              <w:szCs w:val="24"/>
               <w:lang w:val="bg-BG" w:eastAsia="bg-BG"/>
             </w:rPr>
           </w:pPr>
-          <w:hyperlink w:anchor="_Toc128915357" w:history="1">
+          <w:hyperlink w:anchor="_Toc129559219" w:history="1">
             <w:r>
               <w:rPr>
                 <w:rStyle w:val="Hyperlink"/>
                 <w:noProof/>
-                <w:sz w:val="24"/>
-                <w:szCs w:val="24"/>
-              </w:rPr>
-              <w:t>Non-deliverables</w:t>
-            </w:r>
-            <w:r>
-              <w:rPr>
-                <w:noProof/>
-                <w:webHidden/>
-                <w:sz w:val="24"/>
-                <w:szCs w:val="24"/>
+              </w:rPr>
+              <w:t>Deliverables</w:t>
+            </w:r>
+            <w:r>
+              <w:rPr>
+                <w:noProof/>
+                <w:webHidden/>
               </w:rPr>
               <w:tab/>
             </w:r>
@@ -619,8 +537,6 @@
               <w:rPr>
                 <w:noProof/>
                 <w:webHidden/>
-                <w:sz w:val="24"/>
-                <w:szCs w:val="24"/>
               </w:rPr>
               <w:fldChar w:fldCharType="begin"/>
             </w:r>
@@ -628,25 +544,19 @@
               <w:rPr>
                 <w:noProof/>
                 <w:webHidden/>
-                <w:sz w:val="24"/>
-                <w:szCs w:val="24"/>
-              </w:rPr>
-              <w:instrText xml:space="preserve"> PAGEREF _Toc128915357 \h </w:instrText>
-            </w:r>
-            <w:r>
-              <w:rPr>
-                <w:noProof/>
-                <w:webHidden/>
-                <w:sz w:val="24"/>
-                <w:szCs w:val="24"/>
-              </w:rPr>
-            </w:r>
-            <w:r>
-              <w:rPr>
-                <w:noProof/>
-                <w:webHidden/>
-                <w:sz w:val="24"/>
-                <w:szCs w:val="24"/>
+              </w:rPr>
+              <w:instrText xml:space="preserve"> PAGEREF _Toc129559219 \h </w:instrText>
+            </w:r>
+            <w:r>
+              <w:rPr>
+                <w:noProof/>
+                <w:webHidden/>
+              </w:rPr>
+            </w:r>
+            <w:r>
+              <w:rPr>
+                <w:noProof/>
+                <w:webHidden/>
               </w:rPr>
               <w:fldChar w:fldCharType="separate"/>
             </w:r>
@@ -654,8 +564,6 @@
               <w:rPr>
                 <w:noProof/>
                 <w:webHidden/>
-                <w:sz w:val="24"/>
-                <w:szCs w:val="24"/>
               </w:rPr>
               <w:t>3</w:t>
             </w:r>
@@ -663,8 +571,6 @@
               <w:rPr>
                 <w:noProof/>
                 <w:webHidden/>
-                <w:sz w:val="24"/>
-                <w:szCs w:val="24"/>
               </w:rPr>
               <w:fldChar w:fldCharType="end"/>
             </w:r>
@@ -679,27 +585,21 @@
             <w:rPr>
               <w:rFonts w:eastAsiaTheme="minorEastAsia"/>
               <w:noProof/>
-              <w:sz w:val="24"/>
-              <w:szCs w:val="24"/>
               <w:lang w:val="bg-BG" w:eastAsia="bg-BG"/>
             </w:rPr>
           </w:pPr>
-          <w:hyperlink w:anchor="_Toc128915358" w:history="1">
+          <w:hyperlink w:anchor="_Toc129559220" w:history="1">
             <w:r>
               <w:rPr>
                 <w:rStyle w:val="Hyperlink"/>
                 <w:noProof/>
-                <w:sz w:val="24"/>
-                <w:szCs w:val="24"/>
-              </w:rPr>
-              <w:t>Constraints</w:t>
-            </w:r>
-            <w:r>
-              <w:rPr>
-                <w:noProof/>
-                <w:webHidden/>
-                <w:sz w:val="24"/>
-                <w:szCs w:val="24"/>
+              </w:rPr>
+              <w:t>Non-deliverables</w:t>
+            </w:r>
+            <w:r>
+              <w:rPr>
+                <w:noProof/>
+                <w:webHidden/>
               </w:rPr>
               <w:tab/>
             </w:r>
@@ -707,8 +607,6 @@
               <w:rPr>
                 <w:noProof/>
                 <w:webHidden/>
-                <w:sz w:val="24"/>
-                <w:szCs w:val="24"/>
               </w:rPr>
               <w:fldChar w:fldCharType="begin"/>
             </w:r>
@@ -716,25 +614,19 @@
               <w:rPr>
                 <w:noProof/>
                 <w:webHidden/>
-                <w:sz w:val="24"/>
-                <w:szCs w:val="24"/>
-              </w:rPr>
-              <w:instrText xml:space="preserve"> PAGEREF _Toc128915358 \h </w:instrText>
-            </w:r>
-            <w:r>
-              <w:rPr>
-                <w:noProof/>
-                <w:webHidden/>
-                <w:sz w:val="24"/>
-                <w:szCs w:val="24"/>
-              </w:rPr>
-            </w:r>
-            <w:r>
-              <w:rPr>
-                <w:noProof/>
-                <w:webHidden/>
-                <w:sz w:val="24"/>
-                <w:szCs w:val="24"/>
+              </w:rPr>
+              <w:instrText xml:space="preserve"> PAGEREF _Toc129559220 \h </w:instrText>
+            </w:r>
+            <w:r>
+              <w:rPr>
+                <w:noProof/>
+                <w:webHidden/>
+              </w:rPr>
+            </w:r>
+            <w:r>
+              <w:rPr>
+                <w:noProof/>
+                <w:webHidden/>
               </w:rPr>
               <w:fldChar w:fldCharType="separate"/>
             </w:r>
@@ -742,8 +634,6 @@
               <w:rPr>
                 <w:noProof/>
                 <w:webHidden/>
-                <w:sz w:val="24"/>
-                <w:szCs w:val="24"/>
               </w:rPr>
               <w:t>3</w:t>
             </w:r>
@@ -751,8 +641,6 @@
               <w:rPr>
                 <w:noProof/>
                 <w:webHidden/>
-                <w:sz w:val="24"/>
-                <w:szCs w:val="24"/>
               </w:rPr>
               <w:fldChar w:fldCharType="end"/>
             </w:r>
@@ -767,18 +655,84 @@
             <w:rPr>
               <w:rFonts w:eastAsiaTheme="minorEastAsia"/>
               <w:noProof/>
-              <w:sz w:val="24"/>
-              <w:szCs w:val="24"/>
               <w:lang w:val="bg-BG" w:eastAsia="bg-BG"/>
             </w:rPr>
           </w:pPr>
-          <w:hyperlink w:anchor="_Toc128915359" w:history="1">
+          <w:hyperlink w:anchor="_Toc129559221" w:history="1">
             <w:r>
               <w:rPr>
                 <w:rStyle w:val="Hyperlink"/>
                 <w:noProof/>
-                <w:sz w:val="24"/>
-                <w:szCs w:val="24"/>
+              </w:rPr>
+              <w:t>Constraints</w:t>
+            </w:r>
+            <w:r>
+              <w:rPr>
+                <w:noProof/>
+                <w:webHidden/>
+              </w:rPr>
+              <w:tab/>
+            </w:r>
+            <w:r>
+              <w:rPr>
+                <w:noProof/>
+                <w:webHidden/>
+              </w:rPr>
+              <w:fldChar w:fldCharType="begin"/>
+            </w:r>
+            <w:r>
+              <w:rPr>
+                <w:noProof/>
+                <w:webHidden/>
+              </w:rPr>
+              <w:instrText xml:space="preserve"> PAGEREF _Toc129559221 \h </w:instrText>
+            </w:r>
+            <w:r>
+              <w:rPr>
+                <w:noProof/>
+                <w:webHidden/>
+              </w:rPr>
+            </w:r>
+            <w:r>
+              <w:rPr>
+                <w:noProof/>
+                <w:webHidden/>
+              </w:rPr>
+              <w:fldChar w:fldCharType="separate"/>
+            </w:r>
+            <w:r>
+              <w:rPr>
+                <w:noProof/>
+                <w:webHidden/>
+              </w:rPr>
+              <w:t>3</w:t>
+            </w:r>
+            <w:r>
+              <w:rPr>
+                <w:noProof/>
+                <w:webHidden/>
+              </w:rPr>
+              <w:fldChar w:fldCharType="end"/>
+            </w:r>
+          </w:hyperlink>
+        </w:p>
+        <w:p>
+          <w:pPr>
+            <w:pStyle w:val="TOC1"/>
+            <w:tabs>
+              <w:tab w:val="right" w:leader="dot" w:pos="9060"/>
+            </w:tabs>
+            <w:rPr>
+              <w:rFonts w:eastAsiaTheme="minorEastAsia"/>
+              <w:noProof/>
+              <w:lang w:val="bg-BG" w:eastAsia="bg-BG"/>
+            </w:rPr>
+          </w:pPr>
+          <w:hyperlink w:anchor="_Toc129559222" w:history="1">
+            <w:r>
+              <w:rPr>
+                <w:rStyle w:val="Hyperlink"/>
+                <w:noProof/>
               </w:rPr>
               <w:t>Phasing</w:t>
             </w:r>
@@ -786,8 +740,6 @@
               <w:rPr>
                 <w:noProof/>
                 <w:webHidden/>
-                <w:sz w:val="24"/>
-                <w:szCs w:val="24"/>
               </w:rPr>
               <w:tab/>
             </w:r>
@@ -795,8 +747,6 @@
               <w:rPr>
                 <w:noProof/>
                 <w:webHidden/>
-                <w:sz w:val="24"/>
-                <w:szCs w:val="24"/>
               </w:rPr>
               <w:fldChar w:fldCharType="begin"/>
             </w:r>
@@ -804,25 +754,19 @@
               <w:rPr>
                 <w:noProof/>
                 <w:webHidden/>
-                <w:sz w:val="24"/>
-                <w:szCs w:val="24"/>
-              </w:rPr>
-              <w:instrText xml:space="preserve"> PAGEREF _Toc128915359 \h </w:instrText>
-            </w:r>
-            <w:r>
-              <w:rPr>
-                <w:noProof/>
-                <w:webHidden/>
-                <w:sz w:val="24"/>
-                <w:szCs w:val="24"/>
-              </w:rPr>
-            </w:r>
-            <w:r>
-              <w:rPr>
-                <w:noProof/>
-                <w:webHidden/>
-                <w:sz w:val="24"/>
-                <w:szCs w:val="24"/>
+              </w:rPr>
+              <w:instrText xml:space="preserve"> PAGEREF _Toc129559222 \h </w:instrText>
+            </w:r>
+            <w:r>
+              <w:rPr>
+                <w:noProof/>
+                <w:webHidden/>
+              </w:rPr>
+            </w:r>
+            <w:r>
+              <w:rPr>
+                <w:noProof/>
+                <w:webHidden/>
               </w:rPr>
               <w:fldChar w:fldCharType="separate"/>
             </w:r>
@@ -830,8 +774,6 @@
               <w:rPr>
                 <w:noProof/>
                 <w:webHidden/>
-                <w:sz w:val="24"/>
-                <w:szCs w:val="24"/>
               </w:rPr>
               <w:t>4</w:t>
             </w:r>
@@ -839,8 +781,6 @@
               <w:rPr>
                 <w:noProof/>
                 <w:webHidden/>
-                <w:sz w:val="24"/>
-                <w:szCs w:val="24"/>
               </w:rPr>
               <w:fldChar w:fldCharType="end"/>
             </w:r>
@@ -868,7 +808,7 @@
       <w:pPr>
         <w:pStyle w:val="Heading1"/>
       </w:pPr>
-      <w:bookmarkStart w:id="0" w:name="_Toc128915352"/>
+      <w:bookmarkStart w:id="0" w:name="_Toc129559214"/>
       <w:r>
         <w:t>Revision history</w:t>
       </w:r>
@@ -978,16 +918,61 @@
           </w:p>
         </w:tc>
       </w:tr>
+      <w:tr>
+        <w:tc>
+          <w:tcPr>
+            <w:cnfStyle w:val="001000000000" w:firstRow="0" w:lastRow="0" w:firstColumn="1" w:lastColumn="0" w:oddVBand="0" w:evenVBand="0" w:oddHBand="0" w:evenHBand="0" w:firstRowFirstColumn="0" w:firstRowLastColumn="0" w:lastRowFirstColumn="0" w:lastRowLastColumn="0"/>
+            <w:tcW w:w="2410" w:type="dxa"/>
+          </w:tcPr>
+          <w:p>
+            <w:pPr>
+              <w:rPr>
+                <w:sz w:val="24"/>
+                <w:szCs w:val="24"/>
+              </w:rPr>
+            </w:pPr>
+            <w:r>
+              <w:rPr>
+                <w:sz w:val="24"/>
+                <w:szCs w:val="24"/>
+              </w:rPr>
+              <w:t>Version 1.01</w:t>
+            </w:r>
+          </w:p>
+        </w:tc>
+        <w:tc>
+          <w:tcPr>
+            <w:tcW w:w="6650" w:type="dxa"/>
+          </w:tcPr>
+          <w:p>
+            <w:pPr>
+              <w:cnfStyle w:val="000000000000" w:firstRow="0" w:lastRow="0" w:firstColumn="0" w:lastColumn="0" w:oddVBand="0" w:evenVBand="0" w:oddHBand="0" w:evenHBand="0" w:firstRowFirstColumn="0" w:firstRowLastColumn="0" w:lastRowFirstColumn="0" w:lastRowLastColumn="0"/>
+              <w:rPr>
+                <w:sz w:val="24"/>
+                <w:szCs w:val="24"/>
+              </w:rPr>
+            </w:pPr>
+            <w:r>
+              <w:rPr>
+                <w:sz w:val="24"/>
+                <w:szCs w:val="24"/>
+              </w:rPr>
+              <w:t>Added Project background, edited Gantt chart and some minor edits</w:t>
+            </w:r>
+          </w:p>
+        </w:tc>
+      </w:tr>
     </w:tbl>
     <w:p>
       <w:pPr>
         <w:pStyle w:val="Heading1"/>
+        <w:jc w:val="both"/>
       </w:pPr>
       <w:r>
         <w:br w:type="page"/>
       </w:r>
       <w:bookmarkStart w:id="1" w:name="_Toc128681623"/>
-      <w:bookmarkStart w:id="2" w:name="_Toc128915353"/>
+      <w:bookmarkStart w:id="2" w:name="_Toc129559215"/>
       <w:r>
         <w:lastRenderedPageBreak/>
         <w:t>Current situation</w:t>
@@ -997,193 +982,328 @@
     </w:p>
     <w:p>
       <w:pPr>
-        <w:rPr>
-          <w:sz w:val="24"/>
-          <w:szCs w:val="24"/>
-        </w:rPr>
-      </w:pPr>
-      <w:r>
-        <w:rPr>
-          <w:sz w:val="24"/>
-          <w:szCs w:val="24"/>
-        </w:rPr>
-        <w:t>As the housing market is free, there are many different landlords who operate in different ways. Most have a hands-off approach to the household chores. Some housing complexes are rented out for short stay, so the tenants change relatively often. For the household chores to be completed effectively, the tenants need to communicate between themselves and schedule who is going to do a given task.</w:t>
+        <w:jc w:val="both"/>
+        <w:rPr>
+          <w:sz w:val="24"/>
+          <w:szCs w:val="24"/>
+        </w:rPr>
+      </w:pPr>
+      <w:r>
+        <w:rPr>
+          <w:sz w:val="24"/>
+          <w:szCs w:val="24"/>
+        </w:rPr>
+        <w:t xml:space="preserve">As the housing market is </w:t>
+      </w:r>
+      <w:r>
+        <w:rPr>
+          <w:sz w:val="24"/>
+          <w:szCs w:val="24"/>
+        </w:rPr>
+        <w:t>liberalised</w:t>
+      </w:r>
+      <w:r>
+        <w:rPr>
+          <w:sz w:val="24"/>
+          <w:szCs w:val="24"/>
+        </w:rPr>
+        <w:t xml:space="preserve">, there are many different landlords </w:t>
+      </w:r>
+      <w:r>
+        <w:rPr>
+          <w:sz w:val="24"/>
+          <w:szCs w:val="24"/>
+        </w:rPr>
+        <w:t>and housing associations which</w:t>
+      </w:r>
+      <w:r>
+        <w:rPr>
+          <w:sz w:val="24"/>
+          <w:szCs w:val="24"/>
+        </w:rPr>
+        <w:t xml:space="preserve"> operate in different ways. Most have a hands-off approach to the household chores. Some housing complexes are rented out for short stay, so the tenants change relatively often. For the chores to be completed effectively, the tenants need to communicate between themselves and schedule who is going to do a given task.</w:t>
       </w:r>
     </w:p>
     <w:p>
       <w:pPr>
         <w:pStyle w:val="Heading1"/>
-      </w:pPr>
-      <w:bookmarkStart w:id="3" w:name="_Toc128915354"/>
-      <w:r>
-        <w:t>Problem description</w:t>
+        <w:jc w:val="both"/>
+      </w:pPr>
+      <w:bookmarkStart w:id="3" w:name="_Toc129559216"/>
+      <w:r>
+        <w:t>Project background</w:t>
       </w:r>
       <w:bookmarkEnd w:id="3"/>
     </w:p>
     <w:p>
       <w:pPr>
-        <w:rPr>
-          <w:sz w:val="24"/>
-          <w:szCs w:val="24"/>
-        </w:rPr>
-      </w:pPr>
+        <w:jc w:val="both"/>
+        <w:rPr>
+          <w:sz w:val="24"/>
+          <w:szCs w:val="24"/>
+        </w:rPr>
+      </w:pPr>
+      <w:r>
+        <w:rPr>
+          <w:sz w:val="24"/>
+          <w:szCs w:val="24"/>
+        </w:rPr>
+        <w:t>Currentl</w:t>
+      </w:r>
+      <w:r>
+        <w:rPr>
+          <w:sz w:val="24"/>
+          <w:szCs w:val="24"/>
+        </w:rPr>
+        <w:t xml:space="preserve">y the Netherlands is experiencing an unprecedented housing crisis. </w:t>
+      </w:r>
+      <w:r>
+        <w:rPr>
+          <w:sz w:val="24"/>
+          <w:szCs w:val="24"/>
+        </w:rPr>
+        <w:t xml:space="preserve">Many </w:t>
+      </w:r>
+      <w:r>
+        <w:rPr>
+          <w:sz w:val="24"/>
+          <w:szCs w:val="24"/>
+        </w:rPr>
+        <w:t>landlords</w:t>
+      </w:r>
+      <w:r>
+        <w:rPr>
+          <w:sz w:val="24"/>
+          <w:szCs w:val="24"/>
+        </w:rPr>
+        <w:t xml:space="preserve"> manage </w:t>
+      </w:r>
+      <w:r>
+        <w:rPr>
+          <w:sz w:val="24"/>
+          <w:szCs w:val="24"/>
+        </w:rPr>
+        <w:t xml:space="preserve">housing complexes with multiple tenants due to the lack of independent accommodation. </w:t>
+      </w:r>
       <w:r>
         <w:rPr>
           <w:sz w:val="24"/>
           <w:szCs w:val="24"/>
         </w:rPr>
         <w:t>Some new tenants are shy when they first move in. They need a way to speak with the other tenants so they can integrate in the community as quickly as possible. Not integrating with the other tenants can lead to subpar living conditions.</w:t>
-      </w:r>
-      <w:r>
-        <w:t xml:space="preserve"> </w:t>
-      </w:r>
-      <w:r>
-        <w:rPr>
-          <w:sz w:val="24"/>
-          <w:szCs w:val="24"/>
-        </w:rPr>
-        <w:t xml:space="preserve">Landlords sometimes even get complaints </w:t>
-      </w:r>
-      <w:r>
-        <w:rPr>
-          <w:sz w:val="24"/>
-          <w:szCs w:val="24"/>
-        </w:rPr>
-        <w:t xml:space="preserve">that the shared facilities are </w:t>
-      </w:r>
-      <w:r>
-        <w:rPr>
-          <w:sz w:val="24"/>
-          <w:szCs w:val="24"/>
-        </w:rPr>
-        <w:t>not upkept properly</w:t>
-      </w:r>
-      <w:r>
-        <w:rPr>
-          <w:sz w:val="24"/>
-          <w:szCs w:val="24"/>
-        </w:rPr>
-        <w:t xml:space="preserve">, </w:t>
-      </w:r>
-      <w:r>
-        <w:rPr>
-          <w:sz w:val="24"/>
-          <w:szCs w:val="24"/>
-        </w:rPr>
-        <w:t>common household items</w:t>
-      </w:r>
-      <w:r>
-        <w:rPr>
-          <w:sz w:val="24"/>
-          <w:szCs w:val="24"/>
-        </w:rPr>
-        <w:t xml:space="preserve"> are </w:t>
-      </w:r>
-      <w:r>
-        <w:rPr>
-          <w:sz w:val="24"/>
-          <w:szCs w:val="24"/>
-        </w:rPr>
-        <w:t>missing</w:t>
-      </w:r>
-      <w:r>
-        <w:rPr>
-          <w:sz w:val="24"/>
-          <w:szCs w:val="24"/>
-        </w:rPr>
-        <w:t xml:space="preserve"> and </w:t>
-      </w:r>
-      <w:r>
-        <w:rPr>
-          <w:sz w:val="24"/>
-          <w:szCs w:val="24"/>
-        </w:rPr>
-        <w:t>taking out the garbage</w:t>
-      </w:r>
-      <w:r>
-        <w:rPr>
-          <w:sz w:val="24"/>
-          <w:szCs w:val="24"/>
-        </w:rPr>
-        <w:t xml:space="preserve"> is not done on time. </w:t>
-      </w:r>
-      <w:r>
-        <w:rPr>
-          <w:sz w:val="24"/>
-          <w:szCs w:val="24"/>
-        </w:rPr>
-        <w:t>Unless a tenant knocks everyone’s door and tells them that he plans on having a party at their own accommodation, there’s no reliable way of letting everyone know.</w:t>
       </w:r>
     </w:p>
     <w:p>
       <w:pPr>
         <w:pStyle w:val="Heading1"/>
-      </w:pPr>
-      <w:bookmarkStart w:id="4" w:name="_Toc128915355"/>
-      <w:r>
-        <w:t>Project goal</w:t>
+        <w:jc w:val="both"/>
+      </w:pPr>
+      <w:bookmarkStart w:id="4" w:name="_Toc129559217"/>
+      <w:r>
+        <w:t>Problem description</w:t>
       </w:r>
       <w:bookmarkEnd w:id="4"/>
     </w:p>
     <w:p>
       <w:pPr>
-        <w:rPr>
-          <w:sz w:val="24"/>
-          <w:szCs w:val="24"/>
-        </w:rPr>
-      </w:pPr>
-      <w:r>
-        <w:rPr>
-          <w:sz w:val="24"/>
-          <w:szCs w:val="24"/>
-        </w:rPr>
-        <w:t xml:space="preserve">This project aims to be of as much help as possible to new tenants just moving in in a new house or people coming from abroad. </w:t>
-      </w:r>
-      <w:r>
-        <w:rPr>
-          <w:sz w:val="24"/>
-          <w:szCs w:val="24"/>
-        </w:rPr>
-        <w:t xml:space="preserve">That means creating a common system where events and </w:t>
-      </w:r>
-      <w:r>
-        <w:rPr>
-          <w:sz w:val="24"/>
-          <w:szCs w:val="24"/>
-        </w:rPr>
-        <w:t>announcements</w:t>
-      </w:r>
-      <w:r>
-        <w:rPr>
-          <w:sz w:val="24"/>
-          <w:szCs w:val="24"/>
-        </w:rPr>
-        <w:t xml:space="preserve"> can be </w:t>
-      </w:r>
-      <w:r>
-        <w:rPr>
-          <w:sz w:val="24"/>
-          <w:szCs w:val="24"/>
-        </w:rPr>
-        <w:t>published</w:t>
-      </w:r>
-      <w:r>
-        <w:rPr>
-          <w:sz w:val="24"/>
-          <w:szCs w:val="24"/>
-        </w:rPr>
-        <w:t>.</w:t>
+        <w:jc w:val="both"/>
+        <w:rPr>
+          <w:sz w:val="24"/>
+          <w:szCs w:val="24"/>
+        </w:rPr>
+      </w:pPr>
+      <w:r>
+        <w:rPr>
+          <w:sz w:val="24"/>
+          <w:szCs w:val="24"/>
+        </w:rPr>
+        <w:t xml:space="preserve">Landlords sometimes even get complaints </w:t>
+      </w:r>
+      <w:r>
+        <w:rPr>
+          <w:sz w:val="24"/>
+          <w:szCs w:val="24"/>
+        </w:rPr>
+        <w:t xml:space="preserve">that the shared facilities are </w:t>
+      </w:r>
+      <w:r>
+        <w:rPr>
+          <w:sz w:val="24"/>
+          <w:szCs w:val="24"/>
+        </w:rPr>
+        <w:t>not upkept properly</w:t>
+      </w:r>
+      <w:r>
+        <w:rPr>
+          <w:sz w:val="24"/>
+          <w:szCs w:val="24"/>
+        </w:rPr>
+        <w:t xml:space="preserve">, </w:t>
+      </w:r>
+      <w:r>
+        <w:rPr>
+          <w:sz w:val="24"/>
+          <w:szCs w:val="24"/>
+        </w:rPr>
+        <w:t>common household items</w:t>
+      </w:r>
+      <w:r>
+        <w:rPr>
+          <w:sz w:val="24"/>
+          <w:szCs w:val="24"/>
+        </w:rPr>
+        <w:t xml:space="preserve"> are </w:t>
+      </w:r>
+      <w:r>
+        <w:rPr>
+          <w:sz w:val="24"/>
+          <w:szCs w:val="24"/>
+        </w:rPr>
+        <w:t>missing</w:t>
+      </w:r>
+      <w:r>
+        <w:rPr>
+          <w:sz w:val="24"/>
+          <w:szCs w:val="24"/>
+        </w:rPr>
+        <w:t xml:space="preserve"> and </w:t>
+      </w:r>
+      <w:r>
+        <w:rPr>
+          <w:sz w:val="24"/>
+          <w:szCs w:val="24"/>
+        </w:rPr>
+        <w:t>taking out the garbage</w:t>
+      </w:r>
+      <w:r>
+        <w:rPr>
+          <w:sz w:val="24"/>
+          <w:szCs w:val="24"/>
+        </w:rPr>
+        <w:t xml:space="preserve"> is not done on time. </w:t>
+      </w:r>
+      <w:r>
+        <w:rPr>
+          <w:sz w:val="24"/>
+          <w:szCs w:val="24"/>
+        </w:rPr>
+        <w:t>Unless a tenant knocks everyone’s door and tells them that he plans on having a party at their own accommodation, there’s no reliable way of letting everyone know.</w:t>
       </w:r>
     </w:p>
     <w:p>
       <w:pPr>
         <w:pStyle w:val="Heading1"/>
-      </w:pPr>
-      <w:bookmarkStart w:id="5" w:name="_Toc128915356"/>
+        <w:jc w:val="both"/>
+      </w:pPr>
+      <w:bookmarkStart w:id="5" w:name="_Toc129559218"/>
+      <w:r>
+        <w:t>Project goal</w:t>
+      </w:r>
+      <w:bookmarkEnd w:id="5"/>
+    </w:p>
+    <w:p>
+      <w:pPr>
+        <w:jc w:val="both"/>
+        <w:rPr>
+          <w:sz w:val="24"/>
+          <w:szCs w:val="24"/>
+        </w:rPr>
+      </w:pPr>
+      <w:r>
+        <w:rPr>
+          <w:sz w:val="24"/>
+          <w:szCs w:val="24"/>
+        </w:rPr>
+        <w:t xml:space="preserve">This project aims to </w:t>
+      </w:r>
+      <w:r>
+        <w:rPr>
+          <w:sz w:val="24"/>
+          <w:szCs w:val="24"/>
+        </w:rPr>
+        <w:t>help</w:t>
+      </w:r>
+      <w:r>
+        <w:rPr>
+          <w:sz w:val="24"/>
+          <w:szCs w:val="24"/>
+        </w:rPr>
+        <w:t xml:space="preserve"> new tenants just moving in in a new house or people coming from abroad</w:t>
+      </w:r>
+      <w:r>
+        <w:rPr>
+          <w:sz w:val="24"/>
+          <w:szCs w:val="24"/>
+        </w:rPr>
+        <w:t xml:space="preserve"> in communicating effectively with their new housemates</w:t>
+      </w:r>
+      <w:r>
+        <w:rPr>
+          <w:sz w:val="24"/>
+          <w:szCs w:val="24"/>
+        </w:rPr>
+        <w:t xml:space="preserve"> and landlord</w:t>
+      </w:r>
+      <w:r>
+        <w:rPr>
+          <w:sz w:val="24"/>
+          <w:szCs w:val="24"/>
+        </w:rPr>
+        <w:t xml:space="preserve">. </w:t>
+      </w:r>
+      <w:r>
+        <w:rPr>
+          <w:sz w:val="24"/>
+          <w:szCs w:val="24"/>
+        </w:rPr>
+        <w:t xml:space="preserve">That means creating a common system where events and </w:t>
+      </w:r>
+      <w:r>
+        <w:rPr>
+          <w:sz w:val="24"/>
+          <w:szCs w:val="24"/>
+        </w:rPr>
+        <w:t>announcements</w:t>
+      </w:r>
+      <w:r>
+        <w:rPr>
+          <w:sz w:val="24"/>
+          <w:szCs w:val="24"/>
+        </w:rPr>
+        <w:t xml:space="preserve"> can be </w:t>
+      </w:r>
+      <w:r>
+        <w:rPr>
+          <w:sz w:val="24"/>
+          <w:szCs w:val="24"/>
+        </w:rPr>
+        <w:t>published,</w:t>
+      </w:r>
+      <w:r>
+        <w:rPr>
+          <w:sz w:val="24"/>
+          <w:szCs w:val="24"/>
+        </w:rPr>
+        <w:t xml:space="preserve"> and complaints directly submitted to the landlord</w:t>
+      </w:r>
+      <w:r>
+        <w:rPr>
+          <w:sz w:val="24"/>
+          <w:szCs w:val="24"/>
+        </w:rPr>
+        <w:t>.</w:t>
+      </w:r>
+    </w:p>
+    <w:p>
+      <w:pPr>
+        <w:pStyle w:val="Heading1"/>
+        <w:jc w:val="both"/>
+      </w:pPr>
+      <w:bookmarkStart w:id="6" w:name="_Toc129559219"/>
       <w:r>
         <w:t>Deliverables</w:t>
       </w:r>
-      <w:bookmarkEnd w:id="5"/>
+      <w:bookmarkEnd w:id="6"/>
     </w:p>
     <w:p>
       <w:pPr>
@@ -1192,6 +1312,7 @@
           <w:ilvl w:val="0"/>
           <w:numId w:val="3"/>
         </w:numPr>
+        <w:jc w:val="both"/>
         <w:rPr>
           <w:sz w:val="24"/>
           <w:szCs w:val="24"/>
@@ -1212,6 +1333,7 @@
           <w:ilvl w:val="1"/>
           <w:numId w:val="3"/>
         </w:numPr>
+        <w:jc w:val="both"/>
         <w:rPr>
           <w:sz w:val="24"/>
           <w:szCs w:val="24"/>
@@ -1241,17 +1363,25 @@
           <w:ilvl w:val="1"/>
           <w:numId w:val="3"/>
         </w:numPr>
-        <w:rPr>
-          <w:sz w:val="24"/>
-          <w:szCs w:val="24"/>
-        </w:rPr>
-      </w:pPr>
-      <w:r>
-        <w:rPr>
-          <w:sz w:val="24"/>
-          <w:szCs w:val="24"/>
-        </w:rPr>
-        <w:t xml:space="preserve">Create, Read, Update, Delete (CRUD) functionality for user profiles, announcements, </w:t>
+        <w:jc w:val="both"/>
+        <w:rPr>
+          <w:sz w:val="24"/>
+          <w:szCs w:val="24"/>
+        </w:rPr>
+      </w:pPr>
+      <w:r>
+        <w:rPr>
+          <w:sz w:val="24"/>
+          <w:szCs w:val="24"/>
+        </w:rPr>
+        <w:t>Create, Read, Update, Delete (CRUD) functionality for user profiles, announcements, events</w:t>
+      </w:r>
+      <w:r>
+        <w:rPr>
+          <w:sz w:val="24"/>
+          <w:szCs w:val="24"/>
+        </w:rPr>
+        <w:t xml:space="preserve"> and </w:t>
       </w:r>
       <w:proofErr w:type="gramStart"/>
       <w:r>
@@ -1259,7 +1389,7 @@
           <w:sz w:val="24"/>
           <w:szCs w:val="24"/>
         </w:rPr>
-        <w:t>events</w:t>
+        <w:t>complaints</w:t>
       </w:r>
       <w:proofErr w:type="gramEnd"/>
     </w:p>
@@ -1270,6 +1400,7 @@
           <w:ilvl w:val="0"/>
           <w:numId w:val="3"/>
         </w:numPr>
+        <w:jc w:val="both"/>
         <w:rPr>
           <w:sz w:val="24"/>
           <w:szCs w:val="24"/>
@@ -1290,6 +1421,7 @@
           <w:ilvl w:val="1"/>
           <w:numId w:val="3"/>
         </w:numPr>
+        <w:jc w:val="both"/>
         <w:rPr>
           <w:sz w:val="24"/>
           <w:szCs w:val="24"/>
@@ -1310,6 +1442,7 @@
           <w:ilvl w:val="1"/>
           <w:numId w:val="3"/>
         </w:numPr>
+        <w:jc w:val="both"/>
         <w:rPr>
           <w:sz w:val="24"/>
           <w:szCs w:val="24"/>
@@ -1356,12 +1489,13 @@
     <w:p>
       <w:pPr>
         <w:pStyle w:val="Heading1"/>
-      </w:pPr>
-      <w:bookmarkStart w:id="6" w:name="_Toc128915357"/>
+        <w:jc w:val="both"/>
+      </w:pPr>
+      <w:bookmarkStart w:id="7" w:name="_Toc129559220"/>
       <w:r>
         <w:t>Non-deliverables</w:t>
       </w:r>
-      <w:bookmarkEnd w:id="6"/>
+      <w:bookmarkEnd w:id="7"/>
     </w:p>
     <w:p>
       <w:pPr>
@@ -1370,6 +1504,7 @@
           <w:ilvl w:val="0"/>
           <w:numId w:val="4"/>
         </w:numPr>
+        <w:jc w:val="both"/>
         <w:rPr>
           <w:sz w:val="24"/>
           <w:szCs w:val="24"/>
@@ -1390,6 +1525,7 @@
           <w:ilvl w:val="0"/>
           <w:numId w:val="4"/>
         </w:numPr>
+        <w:jc w:val="both"/>
         <w:rPr>
           <w:sz w:val="24"/>
           <w:szCs w:val="24"/>
@@ -1406,12 +1542,13 @@
     <w:p>
       <w:pPr>
         <w:pStyle w:val="Heading1"/>
-      </w:pPr>
-      <w:bookmarkStart w:id="7" w:name="_Toc128915358"/>
+        <w:jc w:val="both"/>
+      </w:pPr>
+      <w:bookmarkStart w:id="8" w:name="_Toc129559221"/>
       <w:r>
         <w:t>Constraints</w:t>
       </w:r>
-      <w:bookmarkEnd w:id="7"/>
+      <w:bookmarkEnd w:id="8"/>
     </w:p>
     <w:p>
       <w:pPr>
@@ -1420,6 +1557,7 @@
           <w:ilvl w:val="0"/>
           <w:numId w:val="5"/>
         </w:numPr>
+        <w:jc w:val="both"/>
         <w:rPr>
           <w:sz w:val="24"/>
           <w:szCs w:val="24"/>
@@ -1449,6 +1587,7 @@
           <w:ilvl w:val="0"/>
           <w:numId w:val="5"/>
         </w:numPr>
+        <w:jc w:val="both"/>
         <w:rPr>
           <w:sz w:val="24"/>
           <w:szCs w:val="24"/>
@@ -1474,13 +1613,14 @@
     <w:p>
       <w:pPr>
         <w:pStyle w:val="Heading1"/>
-      </w:pPr>
-      <w:bookmarkStart w:id="8" w:name="_Toc128915359"/>
+        <w:jc w:val="both"/>
+      </w:pPr>
+      <w:bookmarkStart w:id="9" w:name="_Toc129559222"/>
       <w:r>
         <w:lastRenderedPageBreak/>
         <w:t>Phasing</w:t>
       </w:r>
-      <w:bookmarkEnd w:id="8"/>
+      <w:bookmarkEnd w:id="9"/>
     </w:p>
     <w:p>
       <w:r>
@@ -1488,7 +1628,7 @@
           <w:noProof/>
         </w:rPr>
         <w:drawing>
-          <wp:inline distT="0" distB="0" distL="0" distR="0" wp14:anchorId="29348650" wp14:editId="6E775B0B">
+          <wp:inline distT="0" distB="0" distL="0" distR="0" wp14:anchorId="29348650" wp14:editId="23A9E4A9">
             <wp:extent cx="5486400" cy="3200400"/>
             <wp:effectExtent l="0" t="0" r="0" b="0"/>
             <wp:docPr id="1" name="Chart 1"/>
@@ -2981,6 +3121,14 @@
       </w:tcPr>
     </w:tblStylePr>
   </w:style>
+  <w:style w:type="paragraph" w:styleId="Bibliography">
+    <w:name w:val="Bibliography"/>
+    <w:basedOn w:val="Normal"/>
+    <w:next w:val="Normal"/>
+    <w:uiPriority w:val="37"/>
+    <w:unhideWhenUsed/>
+    <w:rsid w:val="000D6066"/>
+  </w:style>
 </w:styles>
 </file>
 
@@ -3023,15 +3171,8 @@
             </a:r>
             <a:r>
               <a:rPr lang="en-GB" baseline="0"/>
-              <a:t> Chart </a:t>
+              <a:t> Chart</a:t>
             </a:r>
-            <a:r>
-              <a:rPr lang="en-GB" sz="1400" b="0" i="0" u="none" strike="noStrike" baseline="0">
-                <a:effectLst/>
-              </a:rPr>
-              <a:t>(first three weeks)</a:t>
-            </a:r>
-            <a:endParaRPr lang="en-GB" baseline="0"/>
           </a:p>
         </c:rich>
       </c:tx>
@@ -3095,29 +3236,47 @@
           <c:invertIfNegative val="0"/>
           <c:cat>
             <c:strRef>
-              <c:f>Sheet1!$A$2:$A$3</c:f>
+              <c:f>Sheet1!$A$2:$A$6</c:f>
               <c:strCache>
-                <c:ptCount val="2"/>
+                <c:ptCount val="5"/>
                 <c:pt idx="0">
                   <c:v>Documentation</c:v>
                 </c:pt>
                 <c:pt idx="1">
                   <c:v>Implementation</c:v>
                 </c:pt>
+                <c:pt idx="2">
+                  <c:v>Testing</c:v>
+                </c:pt>
+                <c:pt idx="3">
+                  <c:v>Intermediate delivery</c:v>
+                </c:pt>
+                <c:pt idx="4">
+                  <c:v>Final delivery</c:v>
+                </c:pt>
               </c:strCache>
             </c:strRef>
           </c:cat>
           <c:val>
             <c:numRef>
-              <c:f>Sheet1!$B$2:$B$3</c:f>
+              <c:f>Sheet1!$B$2:$B$6</c:f>
               <c:numCache>
                 <c:formatCode>dd\-mm\-yy;@</c:formatCode>
-                <c:ptCount val="2"/>
+                <c:ptCount val="5"/>
                 <c:pt idx="0">
                   <c:v>44973</c:v>
                 </c:pt>
                 <c:pt idx="1">
-                  <c:v>44973</c:v>
+                  <c:v>44990</c:v>
+                </c:pt>
+                <c:pt idx="2">
+                  <c:v>45068</c:v>
+                </c:pt>
+                <c:pt idx="3">
+                  <c:v>45016</c:v>
+                </c:pt>
+                <c:pt idx="4">
+                  <c:v>45086</c:v>
                 </c:pt>
               </c:numCache>
             </c:numRef>
@@ -3154,29 +3313,47 @@
           <c:invertIfNegative val="0"/>
           <c:cat>
             <c:strRef>
-              <c:f>Sheet1!$A$2:$A$3</c:f>
+              <c:f>Sheet1!$A$2:$A$6</c:f>
               <c:strCache>
-                <c:ptCount val="2"/>
+                <c:ptCount val="5"/>
                 <c:pt idx="0">
                   <c:v>Documentation</c:v>
                 </c:pt>
                 <c:pt idx="1">
                   <c:v>Implementation</c:v>
                 </c:pt>
+                <c:pt idx="2">
+                  <c:v>Testing</c:v>
+                </c:pt>
+                <c:pt idx="3">
+                  <c:v>Intermediate delivery</c:v>
+                </c:pt>
+                <c:pt idx="4">
+                  <c:v>Final delivery</c:v>
+                </c:pt>
               </c:strCache>
             </c:strRef>
           </c:cat>
           <c:val>
             <c:numRef>
-              <c:f>Sheet1!$D$2:$D$3</c:f>
+              <c:f>Sheet1!$D$2:$D$6</c:f>
               <c:numCache>
                 <c:formatCode>General</c:formatCode>
-                <c:ptCount val="2"/>
+                <c:ptCount val="5"/>
                 <c:pt idx="0">
                   <c:v>17</c:v>
                 </c:pt>
                 <c:pt idx="1">
-                  <c:v>17</c:v>
+                  <c:v>96</c:v>
+                </c:pt>
+                <c:pt idx="2">
+                  <c:v>18</c:v>
+                </c:pt>
+                <c:pt idx="3">
+                  <c:v>7</c:v>
+                </c:pt>
+                <c:pt idx="4">
+                  <c:v>14</c:v>
                 </c:pt>
               </c:numCache>
             </c:numRef>
@@ -3237,17 +3414,26 @@
                     <c:extLst>
                       <c:ext uri="{02D57815-91ED-43cb-92C2-25804820EDAC}">
                         <c15:formulaRef>
-                          <c15:sqref>Sheet1!$A$2:$A$3</c15:sqref>
+                          <c15:sqref>Sheet1!$A$2:$A$6</c15:sqref>
                         </c15:formulaRef>
                       </c:ext>
                     </c:extLst>
                     <c:strCache>
-                      <c:ptCount val="2"/>
+                      <c:ptCount val="5"/>
                       <c:pt idx="0">
                         <c:v>Documentation</c:v>
                       </c:pt>
                       <c:pt idx="1">
                         <c:v>Implementation</c:v>
+                      </c:pt>
+                      <c:pt idx="2">
+                        <c:v>Testing</c:v>
+                      </c:pt>
+                      <c:pt idx="3">
+                        <c:v>Intermediate delivery</c:v>
+                      </c:pt>
+                      <c:pt idx="4">
+                        <c:v>Final delivery</c:v>
                       </c:pt>
                     </c:strCache>
                   </c:strRef>
@@ -3257,18 +3443,27 @@
                     <c:extLst>
                       <c:ext uri="{02D57815-91ED-43cb-92C2-25804820EDAC}">
                         <c15:formulaRef>
-                          <c15:sqref>Sheet1!$C$2:$C$3</c15:sqref>
+                          <c15:sqref>Sheet1!$C$2:$C$6</c15:sqref>
                         </c15:formulaRef>
                       </c:ext>
                     </c:extLst>
                     <c:numCache>
                       <c:formatCode>dd\-mm\-yy;@</c:formatCode>
-                      <c:ptCount val="2"/>
+                      <c:ptCount val="5"/>
                       <c:pt idx="0">
                         <c:v>44990</c:v>
                       </c:pt>
                       <c:pt idx="1">
-                        <c:v>44990</c:v>
+                        <c:v>45086</c:v>
+                      </c:pt>
+                      <c:pt idx="2">
+                        <c:v>45086</c:v>
+                      </c:pt>
+                      <c:pt idx="3">
+                        <c:v>45023</c:v>
+                      </c:pt>
+                      <c:pt idx="4">
+                        <c:v>45100</c:v>
                       </c:pt>
                     </c:numCache>
                   </c:numRef>
@@ -3337,7 +3532,7 @@
         <c:axId val="270679152"/>
         <c:scaling>
           <c:orientation val="minMax"/>
-          <c:max val="44991"/>
+          <c:max val="45100"/>
           <c:min val="44970"/>
         </c:scaling>
         <c:delete val="0"/>
@@ -3392,8 +3587,8 @@
         <c:crossAx val="270677488"/>
         <c:crosses val="autoZero"/>
         <c:crossBetween val="between"/>
-        <c:majorUnit val="7"/>
-        <c:minorUnit val="1"/>
+        <c:majorUnit val="14"/>
+        <c:minorUnit val="7"/>
       </c:valAx>
       <c:spPr>
         <a:noFill/>
@@ -4286,11 +4481,39 @@
 </file>
 
 <file path=customXml/item1.xml><?xml version="1.0" encoding="utf-8"?>
-<b:Sources xmlns:b="http://schemas.openxmlformats.org/officeDocument/2006/bibliography" xmlns="http://schemas.openxmlformats.org/officeDocument/2006/bibliography" SelectedStyle="\APASixthEditionOfficeOnline.xsl" StyleName="APA" Version="6"/>
+<b:Sources xmlns:b="http://schemas.openxmlformats.org/officeDocument/2006/bibliography" xmlns="http://schemas.openxmlformats.org/officeDocument/2006/bibliography" SelectedStyle="\APASixthEditionOfficeOnline.xsl" StyleName="APA" Version="6">
+  <b:Source>
+    <b:Tag>Oos22</b:Tag>
+    <b:SourceType>Report</b:SourceType>
+    <b:Guid>{A89FD7E9-F90B-4B85-8761-C757BB504454}</b:Guid>
+    <b:Title>The Dutch Housing Crisis: increasing social unrest while the incremental measures taken are insufficient</b:Title>
+    <b:Year>2022</b:Year>
+    <b:City>Brussels</b:City>
+    <b:Publisher>European Commision</b:Publisher>
+    <b:Author>
+      <b:Author>
+        <b:NameList>
+          <b:Person>
+            <b:Last>Oostveen</b:Last>
+            <b:First>Adriaan</b:First>
+          </b:Person>
+        </b:NameList>
+      </b:Author>
+    </b:Author>
+    <b:Institution>European Social Policy Network</b:Institution>
+    <b:Medium>Online PDF Document</b:Medium>
+    <b:YearAccessed>2023</b:YearAccessed>
+    <b:MonthAccessed>March</b:MonthAccessed>
+    <b:DayAccessed>13</b:DayAccessed>
+    <b:URL>https://ec.europa.eu/social/BlobServlet?docId=25254&amp;langId=en</b:URL>
+    <b:Department>ESPN Flash Report 2022/06</b:Department>
+    <b:RefOrder>1</b:RefOrder>
+  </b:Source>
+</b:Sources>
 </file>
 
 <file path=customXml/itemProps1.xml><?xml version="1.0" encoding="utf-8"?>
-<ds:datastoreItem xmlns:ds="http://schemas.openxmlformats.org/officeDocument/2006/customXml" ds:itemID="{0E9FD155-F18E-4794-B787-AAD000D31753}">
+<ds:datastoreItem xmlns:ds="http://schemas.openxmlformats.org/officeDocument/2006/customXml" ds:itemID="{43CFA298-D28E-4CA7-B8BD-9A07BBD602B3}">
   <ds:schemaRefs>
     <ds:schemaRef ds:uri="http://schemas.openxmlformats.org/officeDocument/2006/bibliography"/>
   </ds:schemaRefs>

</xml_diff>